<commit_message>
Poprawiono main.py, dodano ostateczny raport
</commit_message>
<xml_diff>
--- a/Zadanko_4_Uczenie_Maszynowe/Raport zadanka 4.docx
+++ b/Zadanko_4_Uczenie_Maszynowe/Raport zadanka 4.docx
@@ -86,10 +86,13 @@
         <w:spacing w:after="0"/>
       </w:pPr>
       <w:r>
+        <w:rPr>
+          <w:noProof/>
+        </w:rPr>
         <w:drawing>
-          <wp:inline distT="0" distB="0" distL="0" distR="0" wp14:anchorId="07F14D52" wp14:editId="12D3120C">
-            <wp:extent cx="5760720" cy="3456305"/>
-            <wp:effectExtent l="0" t="0" r="0" b="0"/>
+          <wp:inline distT="0" distB="0" distL="0" distR="0" wp14:anchorId="07F14D52" wp14:editId="036C608D">
+            <wp:extent cx="4872361" cy="2923309"/>
+            <wp:effectExtent l="0" t="0" r="4445" b="0"/>
             <wp:docPr id="1530125258" name="Obraz 1" descr="Obraz zawierający linia, diagram, Wykres, tekst&#10;&#10;Opis wygenerowany automatycznie"/>
             <wp:cNvGraphicFramePr>
               <a:graphicFrameLocks xmlns:a="http://schemas.openxmlformats.org/drawingml/2006/main" noChangeAspect="1"/>
@@ -110,7 +113,7 @@
                   <pic:spPr>
                     <a:xfrm>
                       <a:off x="0" y="0"/>
-                      <a:ext cx="5760720" cy="3456305"/>
+                      <a:ext cx="4877455" cy="2926365"/>
                     </a:xfrm>
                     <a:prstGeom prst="rect">
                       <a:avLst/>
@@ -154,62 +157,68 @@
         <w:spacing w:after="0"/>
       </w:pPr>
       <w:r>
-        <w:t>Odpowiedź przyszła z całkiem nieoczekiwanego źródła. Niedawno kupiłem sobie „Uczenie maszynowe z użyciem Scikit-Learn, Kera i TensorFlow”.</w:t>
-      </w:r>
-      <w:r>
-        <w:t xml:space="preserve"> Już nie chciało mi się szukać rozwiązania </w:t>
-      </w:r>
+        <w:t>Odpowiedź przyszła z całkiem nieoczekiwanego źródła. Niedawno kupiłem sobie „Uczenie maszynowe z użyciem Scikit-Learn, Kera</w:t>
+      </w:r>
+      <w:r>
+        <w:t>s</w:t>
+      </w:r>
+      <w:r>
+        <w:t xml:space="preserve"> i TensorFlow”.</w:t>
+      </w:r>
+      <w:r>
+        <w:t xml:space="preserve"> Już nie chciało mi się szukać rozwiązania tego problemu, postanowiłem sobie po prostu poczytać ciekawą książkę o uczeniu maszynowym. I…</w:t>
+      </w:r>
+    </w:p>
+    <w:p>
+      <w:pPr>
+        <w:spacing w:after="0"/>
+      </w:pPr>
+    </w:p>
+    <w:p>
+      <w:pPr>
+        <w:spacing w:after="0"/>
+      </w:pPr>
       <w:r>
         <w:lastRenderedPageBreak/>
-        <w:t>tego problemu, postanowiłem sobie po prostu poczytać ciekawą książkę o uczeniu maszynowym. I…</w:t>
-      </w:r>
-    </w:p>
-    <w:p>
-      <w:pPr>
-        <w:spacing w:after="0"/>
-      </w:pPr>
-    </w:p>
-    <w:p>
-      <w:pPr>
-        <w:spacing w:after="0"/>
-      </w:pPr>
-      <w:r>
-        <w:t>Był tam rodział omawiający ID3. A w nim informacja o tym, że dla niewielkich rozmiarów danych (poniżej 100 000 rekordów), mających sporo atrybutów, na ogół nie stosuje się dyskretyzacji</w:t>
-      </w:r>
-      <w:r>
-        <w:t xml:space="preserve"> danych ciągłych</w:t>
-      </w:r>
-      <w:r>
-        <w:t xml:space="preserve"> na większą ilość przedziałów niż 5. Ja do tej pory miałem 15.</w:t>
-      </w:r>
-    </w:p>
-    <w:p>
-      <w:pPr>
-        <w:spacing w:after="0"/>
-      </w:pPr>
-    </w:p>
-    <w:p>
-      <w:pPr>
-        <w:spacing w:after="0"/>
-      </w:pPr>
-      <w:r>
-        <w:t>To mnie na tyle zaciekawiło, że od razu zabrałem się za sprawdzenie. Uruchomiłem algorytm na ilości przedziałów dla każdej dyskretyzowanej danej równej 3. Okazało się, że to było włąśnie rozwiązanie mojego problemu.</w:t>
-      </w:r>
-    </w:p>
-    <w:p>
-      <w:pPr>
-        <w:spacing w:after="0"/>
-      </w:pPr>
-    </w:p>
-    <w:p>
-      <w:pPr>
-        <w:spacing w:after="0"/>
-      </w:pPr>
-      <w:r>
+        <w:t>Dowiedziałem się, że czasem warto użyć mniejszej ilości kontenerów na dane. Ja miałem 15, autor polecił zejść nawet do trzech.</w:t>
+      </w:r>
+    </w:p>
+    <w:p>
+      <w:pPr>
+        <w:spacing w:after="0"/>
+      </w:pPr>
+    </w:p>
+    <w:p>
+      <w:pPr>
+        <w:spacing w:after="0"/>
+      </w:pPr>
+      <w:r>
+        <w:t xml:space="preserve">To mnie na tyle zaciekawiło, że od razu zabrałem się za sprawdzenie. Uruchomiłem algorytm na ilości przedziałów dla każdej dyskretyzowanej danej równej 3. Okazało się, że to było </w:t>
+      </w:r>
+      <w:r>
+        <w:t>właśnie</w:t>
+      </w:r>
+      <w:r>
+        <w:t xml:space="preserve"> rozwiązanie mojego problemu.</w:t>
+      </w:r>
+    </w:p>
+    <w:p>
+      <w:pPr>
+        <w:spacing w:after="0"/>
+      </w:pPr>
+    </w:p>
+    <w:p>
+      <w:pPr>
+        <w:spacing w:after="0"/>
+      </w:pPr>
+      <w:r>
+        <w:rPr>
+          <w:noProof/>
+        </w:rPr>
         <w:drawing>
-          <wp:inline distT="0" distB="0" distL="0" distR="0" wp14:anchorId="794382CA" wp14:editId="55967434">
-            <wp:extent cx="5760720" cy="3456305"/>
-            <wp:effectExtent l="0" t="0" r="0" b="0"/>
+          <wp:inline distT="0" distB="0" distL="0" distR="0" wp14:anchorId="794382CA" wp14:editId="6F34A0FC">
+            <wp:extent cx="4724400" cy="2834536"/>
+            <wp:effectExtent l="0" t="0" r="0" b="4445"/>
             <wp:docPr id="1028446322" name="Obraz 1" descr="Obraz zawierający linia, diagram, Wykres, tekst&#10;&#10;Opis wygenerowany automatycznie"/>
             <wp:cNvGraphicFramePr>
               <a:graphicFrameLocks xmlns:a="http://schemas.openxmlformats.org/drawingml/2006/main" noChangeAspect="1"/>
@@ -230,7 +239,7 @@
                   <pic:spPr>
                     <a:xfrm>
                       <a:off x="0" y="0"/>
-                      <a:ext cx="5760720" cy="3456305"/>
+                      <a:ext cx="4730360" cy="2838112"/>
                     </a:xfrm>
                     <a:prstGeom prst="rect">
                       <a:avLst/>
@@ -253,7 +262,13 @@
         <w:spacing w:after="0"/>
       </w:pPr>
       <w:r>
-        <w:t>Teraz algorytm zachowuje się tak, jak można się było tego spodziewać. Wychodzi na to, że przy zbyt wysokiej liczbie opcji, algorytm szybko nadmiernie dopasowuje się do danych treningowych i ulega przeuczeniu. Jak widać, przy zmiejszonej liczbie przedziałów, uległo to poprawie.</w:t>
+        <w:t xml:space="preserve">Teraz algorytm zachowuje się tak, jak można się było tego spodziewać. Wychodzi na to, że przy zbyt wysokiej liczbie opcji, algorytm szybko nadmiernie dopasowuje się do danych treningowych i ulega przeuczeniu. Jak widać, przy </w:t>
+      </w:r>
+      <w:r>
+        <w:t>zmniejszonej</w:t>
+      </w:r>
+      <w:r>
+        <w:t xml:space="preserve"> liczbie przedziałów, uległo to poprawie.</w:t>
       </w:r>
     </w:p>
     <w:p>
@@ -280,6 +295,77 @@
       </w:pPr>
       <w:r>
         <w:t>Podsumowując, ćwiczenie niesamowicie ciekawe. Szczególnie cieszę się, że odkryłem, że zmiana przekazania algorytmowi danych może aż tak mocno zmienić działanie algorytmu.</w:t>
+      </w:r>
+    </w:p>
+    <w:p>
+      <w:pPr>
+        <w:spacing w:after="0"/>
+      </w:pPr>
+    </w:p>
+    <w:p>
+      <w:pPr>
+        <w:spacing w:after="0"/>
+      </w:pPr>
+      <w:r>
+        <w:t>Na koniec puściłem sobie trenowanie z większą ilością danych na noc. Oto, co mi wyszło:</w:t>
+      </w:r>
+    </w:p>
+    <w:p>
+      <w:pPr>
+        <w:spacing w:after="0"/>
+      </w:pPr>
+      <w:r>
+        <w:rPr>
+          <w:noProof/>
+        </w:rPr>
+        <w:drawing>
+          <wp:inline distT="0" distB="0" distL="0" distR="0" wp14:anchorId="29B1008D" wp14:editId="3F3C61F7">
+            <wp:extent cx="5231674" cy="2258291"/>
+            <wp:effectExtent l="0" t="0" r="7620" b="8890"/>
+            <wp:docPr id="1122714863" name="Obraz 1" descr="Otwórz zdjęcie"/>
+            <wp:cNvGraphicFramePr>
+              <a:graphicFrameLocks xmlns:a="http://schemas.openxmlformats.org/drawingml/2006/main" noChangeAspect="1"/>
+            </wp:cNvGraphicFramePr>
+            <a:graphic xmlns:a="http://schemas.openxmlformats.org/drawingml/2006/main">
+              <a:graphicData uri="http://schemas.openxmlformats.org/drawingml/2006/picture">
+                <pic:pic xmlns:pic="http://schemas.openxmlformats.org/drawingml/2006/picture">
+                  <pic:nvPicPr>
+                    <pic:cNvPr id="0" name="Picture 1" descr="Otwórz zdjęcie"/>
+                    <pic:cNvPicPr>
+                      <a:picLocks noChangeAspect="1" noChangeArrowheads="1"/>
+                    </pic:cNvPicPr>
+                  </pic:nvPicPr>
+                  <pic:blipFill>
+                    <a:blip r:embed="rId6">
+                      <a:extLst>
+                        <a:ext uri="{28A0092B-C50C-407E-A947-70E740481C1C}">
+                          <a14:useLocalDpi xmlns:a14="http://schemas.microsoft.com/office/drawing/2010/main" val="0"/>
+                        </a:ext>
+                      </a:extLst>
+                    </a:blip>
+                    <a:srcRect/>
+                    <a:stretch>
+                      <a:fillRect/>
+                    </a:stretch>
+                  </pic:blipFill>
+                  <pic:spPr bwMode="auto">
+                    <a:xfrm>
+                      <a:off x="0" y="0"/>
+                      <a:ext cx="5324511" cy="2298365"/>
+                    </a:xfrm>
+                    <a:prstGeom prst="rect">
+                      <a:avLst/>
+                    </a:prstGeom>
+                    <a:noFill/>
+                    <a:ln>
+                      <a:noFill/>
+                    </a:ln>
+                  </pic:spPr>
+                </pic:pic>
+              </a:graphicData>
+            </a:graphic>
+          </wp:inline>
+        </w:drawing>
       </w:r>
     </w:p>
     <w:sectPr>

</xml_diff>